<commit_message>
Update to ENAR website
</commit_message>
<xml_diff>
--- a/ASA_COC_short_course/COC EHR course tentative schedule_2day.docx
+++ b/ASA_COC_short_course/COC EHR course tentative schedule_2day.docx
@@ -18,6 +18,10 @@
     <w:p/>
     <w:p>
       <w:pPr>
+        <w:tabs>
+          <w:tab w:val="left" w:pos="720"/>
+          <w:tab w:val="left" w:pos="1080"/>
+        </w:tabs>
         <w:rPr>
           <w:b/>
         </w:rPr>
@@ -26,168 +30,8 @@
         <w:rPr>
           <w:b/>
         </w:rPr>
-        <w:t>12/2</w:t>
-      </w:r>
-    </w:p>
-    <w:p>
-      <w:pPr>
-        <w:tabs>
-          <w:tab w:val="left" w:pos="720"/>
-          <w:tab w:val="left" w:pos="1080"/>
-        </w:tabs>
-      </w:pPr>
-      <w:r>
-        <w:t>2</w:t>
-      </w:r>
-      <w:r>
-        <w:t xml:space="preserve">:00 </w:t>
-      </w:r>
-      <w:r>
-        <w:tab/>
-      </w:r>
-      <w:r>
-        <w:t xml:space="preserve">– </w:t>
-      </w:r>
-      <w:r>
-        <w:tab/>
-      </w:r>
-      <w:r>
-        <w:t>3:00</w:t>
-      </w:r>
-      <w:r>
-        <w:t xml:space="preserve"> </w:t>
-      </w:r>
-      <w:r>
-        <w:tab/>
-        <w:t>Introduction</w:t>
-      </w:r>
-      <w:r>
-        <w:t xml:space="preserve"> to healthcare data</w:t>
-      </w:r>
-    </w:p>
-    <w:p>
-      <w:pPr>
-        <w:tabs>
-          <w:tab w:val="left" w:pos="720"/>
-          <w:tab w:val="left" w:pos="1080"/>
-        </w:tabs>
-      </w:pPr>
-      <w:r>
-        <w:t>3</w:t>
-      </w:r>
-      <w:r>
-        <w:t>:</w:t>
-      </w:r>
-      <w:r>
-        <w:t>00</w:t>
-      </w:r>
-      <w:r>
-        <w:t xml:space="preserve"> </w:t>
-      </w:r>
-      <w:r>
-        <w:tab/>
-      </w:r>
-      <w:r>
-        <w:t xml:space="preserve">– </w:t>
-      </w:r>
-      <w:r>
-        <w:tab/>
-      </w:r>
-      <w:r>
-        <w:t>3</w:t>
-      </w:r>
-      <w:r>
-        <w:t>:</w:t>
-      </w:r>
-      <w:r>
-        <w:t>15</w:t>
-      </w:r>
-      <w:r>
-        <w:t xml:space="preserve"> </w:t>
-      </w:r>
-      <w:r>
-        <w:tab/>
-        <w:t>Break</w:t>
-      </w:r>
-    </w:p>
-    <w:p>
-      <w:pPr>
-        <w:tabs>
-          <w:tab w:val="left" w:pos="720"/>
-          <w:tab w:val="left" w:pos="1080"/>
-        </w:tabs>
-      </w:pPr>
-      <w:r>
-        <w:t>3</w:t>
-      </w:r>
-      <w:r>
-        <w:t xml:space="preserve">:15 </w:t>
-      </w:r>
-      <w:r>
-        <w:tab/>
-        <w:t xml:space="preserve">– </w:t>
-      </w:r>
-      <w:r>
-        <w:tab/>
-      </w:r>
-      <w:r>
-        <w:t>4</w:t>
-      </w:r>
-      <w:r>
-        <w:t xml:space="preserve">:00 </w:t>
-      </w:r>
-      <w:r>
-        <w:tab/>
-      </w:r>
-      <w:r>
-        <w:t>Considerations for analysis of healthcare data</w:t>
-      </w:r>
-    </w:p>
-    <w:p>
-      <w:pPr>
-        <w:tabs>
-          <w:tab w:val="left" w:pos="720"/>
-          <w:tab w:val="left" w:pos="1080"/>
-        </w:tabs>
-      </w:pPr>
-      <w:r>
-        <w:t>4</w:t>
-      </w:r>
-      <w:r>
-        <w:t xml:space="preserve">:00 </w:t>
-      </w:r>
-      <w:r>
-        <w:tab/>
-      </w:r>
-      <w:r>
-        <w:t xml:space="preserve">– </w:t>
-      </w:r>
-      <w:r>
-        <w:tab/>
-      </w:r>
-      <w:r>
-        <w:t>4</w:t>
-      </w:r>
-      <w:r>
-        <w:t>:</w:t>
-      </w:r>
-      <w:r>
-        <w:t xml:space="preserve">30  </w:t>
-      </w:r>
-      <w:r>
-        <w:tab/>
-      </w:r>
-      <w:r>
-        <w:t>Tutorial 1</w:t>
-      </w:r>
-    </w:p>
-    <w:p>
-      <w:pPr>
-        <w:tabs>
-          <w:tab w:val="left" w:pos="720"/>
-          <w:tab w:val="left" w:pos="1080"/>
-        </w:tabs>
-      </w:pPr>
+        <w:t>Day Two – Updated</w:t>
+      </w:r>
     </w:p>
     <w:p>
       <w:pPr>
@@ -199,12 +43,6 @@
           <w:b/>
         </w:rPr>
       </w:pPr>
-      <w:r>
-        <w:rPr>
-          <w:b/>
-        </w:rPr>
-        <w:t>12/4</w:t>
-      </w:r>
     </w:p>
     <w:p>
       <w:pPr>
@@ -214,16 +52,7 @@
         </w:tabs>
       </w:pPr>
       <w:r>
-        <w:t>2</w:t>
-      </w:r>
-      <w:r>
-        <w:t>:</w:t>
-      </w:r>
-      <w:r>
-        <w:t>00</w:t>
-      </w:r>
-      <w:r>
-        <w:t xml:space="preserve"> </w:t>
+        <w:t xml:space="preserve">2:00 </w:t>
       </w:r>
       <w:r>
         <w:tab/>
@@ -231,18 +60,7 @@
       </w:r>
       <w:r>
         <w:tab/>
-      </w:r>
-      <w:r>
-        <w:t>2</w:t>
-      </w:r>
-      <w:r>
-        <w:t>:</w:t>
-      </w:r>
-      <w:r>
-        <w:t>3</w:t>
-      </w:r>
-      <w:r>
-        <w:t xml:space="preserve">0 </w:t>
+        <w:t xml:space="preserve">2:30 </w:t>
       </w:r>
       <w:r>
         <w:tab/>
@@ -251,8 +69,6 @@
       <w:r>
         <w:t>healthcare data</w:t>
       </w:r>
-      <w:bookmarkStart w:id="0" w:name="_GoBack"/>
-      <w:bookmarkEnd w:id="0"/>
     </w:p>
     <w:p>
       <w:pPr>
@@ -268,10 +84,10 @@
         <w:t>:</w:t>
       </w:r>
       <w:r>
-        <w:t>3</w:t>
-      </w:r>
-      <w:r>
-        <w:t xml:space="preserve">0 </w:t>
+        <w:t>30</w:t>
+      </w:r>
+      <w:r>
+        <w:t xml:space="preserve"> </w:t>
       </w:r>
       <w:r>
         <w:tab/>
@@ -334,13 +150,16 @@
         <w:t>:</w:t>
       </w:r>
       <w:r>
-        <w:t>15</w:t>
+        <w:t>30</w:t>
       </w:r>
       <w:r>
         <w:t xml:space="preserve"> </w:t>
       </w:r>
       <w:r>
         <w:tab/>
+      </w:r>
+      <w:r>
+        <w:t>Tutorial 1B/2A/</w:t>
       </w:r>
       <w:r>
         <w:t>Break</w:t>
@@ -360,7 +179,7 @@
         <w:t>:</w:t>
       </w:r>
       <w:r>
-        <w:t>15</w:t>
+        <w:t>30</w:t>
       </w:r>
       <w:r>
         <w:t xml:space="preserve"> </w:t>
@@ -375,13 +194,13 @@
         <w:tab/>
       </w:r>
       <w:r>
-        <w:t>3</w:t>
+        <w:t>4</w:t>
       </w:r>
       <w:r>
         <w:t>:</w:t>
       </w:r>
       <w:r>
-        <w:t>45</w:t>
+        <w:t>00</w:t>
       </w:r>
       <w:r>
         <w:t xml:space="preserve"> </w:t>
@@ -405,13 +224,13 @@
         </w:tabs>
       </w:pPr>
       <w:r>
-        <w:t>3</w:t>
+        <w:t>4</w:t>
       </w:r>
       <w:r>
         <w:t>:</w:t>
       </w:r>
       <w:r>
-        <w:t>45</w:t>
+        <w:t>00</w:t>
       </w:r>
       <w:r>
         <w:t xml:space="preserve"> </w:t>
@@ -432,7 +251,7 @@
         <w:t>:</w:t>
       </w:r>
       <w:r>
-        <w:t>15</w:t>
+        <w:t>25</w:t>
       </w:r>
       <w:r>
         <w:tab/>
@@ -450,7 +269,10 @@
         <w:t>4</w:t>
       </w:r>
       <w:r>
-        <w:t xml:space="preserve">:15 </w:t>
+        <w:t>:2</w:t>
+      </w:r>
+      <w:r>
+        <w:t xml:space="preserve">5 </w:t>
       </w:r>
       <w:r>
         <w:tab/>
@@ -477,7 +299,12 @@
         <w:tab/>
       </w:r>
       <w:r>
-        <w:t>Wrap-Up</w:t>
+        <w:t>W</w:t>
+      </w:r>
+      <w:bookmarkStart w:id="0" w:name="_GoBack"/>
+      <w:bookmarkEnd w:id="0"/>
+      <w:r>
+        <w:t>rap-Up</w:t>
       </w:r>
     </w:p>
     <w:sectPr>

</xml_diff>